<commit_message>
Añadidos informes ejecutivos de proyecto terminados (español e ingles)
</commit_message>
<xml_diff>
--- a/Fase 1/Evidencias Grupales/Informe ejecutivo - Renovacion tecnologica Patricio Larrain Gandarillas (español).docx
+++ b/Fase 1/Evidencias Grupales/Informe ejecutivo - Renovacion tecnologica Patricio Larrain Gandarillas (español).docx
@@ -4,7 +4,1149 @@
   <w:body>
     <w:p>
       <w:pPr>
-        <w:rPr/>
+        <w:rPr>
+          <w:sz w:val="60"/>
+          <w:szCs w:val="60"/>
+        </w:rPr>
+      </w:pPr>
+      <w:r>
+        <w:rPr>
+          <w:rtl w:val="0"/>
+        </w:rPr>
+      </w:r>
+    </w:p>
+    <w:p>
+      <w:pPr>
+        <w:rPr>
+          <w:sz w:val="60"/>
+          <w:szCs w:val="60"/>
+        </w:rPr>
+      </w:pPr>
+      <w:r>
+        <w:rPr>
+          <w:rtl w:val="0"/>
+        </w:rPr>
+      </w:r>
+    </w:p>
+    <w:p>
+      <w:pPr>
+        <w:jc w:val="center"/>
+        <w:rPr>
+          <w:sz w:val="60"/>
+          <w:szCs w:val="60"/>
+        </w:rPr>
+      </w:pPr>
+      <w:r>
+        <w:rPr>
+          <w:rtl w:val="0"/>
+        </w:rPr>
+      </w:r>
+    </w:p>
+    <w:p>
+      <w:pPr>
+        <w:rPr>
+          <w:sz w:val="60"/>
+          <w:szCs w:val="60"/>
+        </w:rPr>
+      </w:pPr>
+      <w:r>
+        <w:rPr>
+          <w:rtl w:val="0"/>
+        </w:rPr>
+      </w:r>
+    </w:p>
+    <w:p>
+      <w:pPr>
+        <w:rPr>
+          <w:sz w:val="60"/>
+          <w:szCs w:val="60"/>
+        </w:rPr>
+      </w:pPr>
+      <w:r>
+        <w:rPr>
+          <w:rtl w:val="0"/>
+        </w:rPr>
+      </w:r>
+    </w:p>
+    <w:p>
+      <w:pPr>
+        <w:rPr>
+          <w:sz w:val="60"/>
+          <w:szCs w:val="60"/>
+        </w:rPr>
+      </w:pPr>
+      <w:r>
+        <w:rPr>
+          <w:rtl w:val="0"/>
+        </w:rPr>
+      </w:r>
+    </w:p>
+    <w:p>
+      <w:pPr>
+        <w:spacing w:line="240" w:lineRule="auto"/>
+        <w:ind w:left="1416" w:firstLine="0"/>
+        <w:jc w:val="right"/>
+        <w:rPr>
+          <w:rFonts w:ascii="Calibri" w:cs="Calibri" w:eastAsia="Calibri" w:hAnsi="Calibri"/>
+          <w:b w:val="1"/>
+          <w:sz w:val="48"/>
+          <w:szCs w:val="48"/>
+        </w:rPr>
+      </w:pPr>
+      <w:r>
+        <w:rPr>
+          <w:rFonts w:ascii="Calibri" w:cs="Calibri" w:eastAsia="Calibri" w:hAnsi="Calibri"/>
+          <w:b w:val="1"/>
+          <w:sz w:val="48"/>
+          <w:szCs w:val="48"/>
+          <w:rtl w:val="0"/>
+        </w:rPr>
+        <w:t xml:space="preserve">Informe Ejecutivo Proyecto </w:t>
+      </w:r>
+    </w:p>
+    <w:p>
+      <w:pPr>
+        <w:spacing w:line="240" w:lineRule="auto"/>
+        <w:jc w:val="right"/>
+        <w:rPr>
+          <w:rFonts w:ascii="Calibri" w:cs="Calibri" w:eastAsia="Calibri" w:hAnsi="Calibri"/>
+          <w:b w:val="1"/>
+          <w:sz w:val="48"/>
+          <w:szCs w:val="48"/>
+        </w:rPr>
+      </w:pPr>
+      <w:r>
+        <w:rPr>
+          <w:rFonts w:ascii="Calibri" w:cs="Calibri" w:eastAsia="Calibri" w:hAnsi="Calibri"/>
+          <w:b w:val="1"/>
+          <w:sz w:val="48"/>
+          <w:szCs w:val="48"/>
+          <w:rtl w:val="0"/>
+        </w:rPr>
+        <w:t xml:space="preserve"> “Renovación tecnológica Patricio Larrain Gandarillas”</w:t>
+      </w:r>
+    </w:p>
+    <w:p>
+      <w:pPr>
+        <w:spacing w:line="240" w:lineRule="auto"/>
+        <w:jc w:val="right"/>
+        <w:rPr>
+          <w:rFonts w:ascii="Calibri" w:cs="Calibri" w:eastAsia="Calibri" w:hAnsi="Calibri"/>
+          <w:b w:val="1"/>
+          <w:i w:val="1"/>
+          <w:color w:val="00b050"/>
+          <w:sz w:val="36"/>
+          <w:szCs w:val="36"/>
+        </w:rPr>
+      </w:pPr>
+      <w:r>
+        <w:rPr>
+          <w:rFonts w:ascii="Calibri" w:cs="Calibri" w:eastAsia="Calibri" w:hAnsi="Calibri"/>
+          <w:b w:val="1"/>
+          <w:i w:val="1"/>
+          <w:color w:val="00b050"/>
+          <w:sz w:val="36"/>
+          <w:szCs w:val="36"/>
+          <w:rtl w:val="0"/>
+        </w:rPr>
+        <w:t xml:space="preserve">[</w:t>
+      </w:r>
+      <w:r>
+        <w:rPr>
+          <w:rFonts w:ascii="Calibri" w:cs="Calibri" w:eastAsia="Calibri" w:hAnsi="Calibri"/>
+          <w:b w:val="1"/>
+          <w:i w:val="1"/>
+          <w:color w:val="00b050"/>
+          <w:sz w:val="36"/>
+          <w:szCs w:val="36"/>
+          <w:rtl w:val="0"/>
+        </w:rPr>
+        <w:t xml:space="preserve">RTPLG</w:t>
+      </w:r>
+      <w:r>
+        <w:rPr>
+          <w:rFonts w:ascii="Calibri" w:cs="Calibri" w:eastAsia="Calibri" w:hAnsi="Calibri"/>
+          <w:b w:val="1"/>
+          <w:i w:val="1"/>
+          <w:color w:val="00b050"/>
+          <w:sz w:val="36"/>
+          <w:szCs w:val="36"/>
+          <w:rtl w:val="0"/>
+        </w:rPr>
+        <w:t xml:space="preserve">]</w:t>
+      </w:r>
+    </w:p>
+    <w:p>
+      <w:pPr>
+        <w:spacing w:line="240" w:lineRule="auto"/>
+        <w:jc w:val="right"/>
+        <w:rPr>
+          <w:rFonts w:ascii="Calibri" w:cs="Calibri" w:eastAsia="Calibri" w:hAnsi="Calibri"/>
+          <w:b w:val="1"/>
+          <w:sz w:val="48"/>
+          <w:szCs w:val="48"/>
+        </w:rPr>
+      </w:pPr>
+      <w:r>
+        <w:rPr>
+          <w:rFonts w:ascii="Calibri" w:cs="Calibri" w:eastAsia="Calibri" w:hAnsi="Calibri"/>
+          <w:b w:val="1"/>
+          <w:i w:val="1"/>
+          <w:sz w:val="36"/>
+          <w:szCs w:val="36"/>
+          <w:rtl w:val="0"/>
+        </w:rPr>
+        <w:t xml:space="preserve">Fecha:</w:t>
+      </w:r>
+      <w:r>
+        <w:rPr>
+          <w:rFonts w:ascii="Calibri" w:cs="Calibri" w:eastAsia="Calibri" w:hAnsi="Calibri"/>
+          <w:b w:val="1"/>
+          <w:i w:val="1"/>
+          <w:color w:val="00b050"/>
+          <w:sz w:val="36"/>
+          <w:szCs w:val="36"/>
+          <w:rtl w:val="0"/>
+        </w:rPr>
+        <w:t xml:space="preserve">[11/09/2024]</w:t>
+      </w:r>
+      <w:r>
+        <w:rPr>
+          <w:rtl w:val="0"/>
+        </w:rPr>
+      </w:r>
+    </w:p>
+    <w:p>
+      <w:pPr>
+        <w:spacing w:line="240" w:lineRule="auto"/>
+        <w:jc w:val="right"/>
+        <w:rPr>
+          <w:rFonts w:ascii="Calibri" w:cs="Calibri" w:eastAsia="Calibri" w:hAnsi="Calibri"/>
+          <w:b w:val="1"/>
+          <w:sz w:val="48"/>
+          <w:szCs w:val="48"/>
+        </w:rPr>
+      </w:pPr>
+      <w:r>
+        <w:rPr>
+          <w:rtl w:val="0"/>
+        </w:rPr>
+      </w:r>
+    </w:p>
+    <w:p>
+      <w:pPr>
+        <w:spacing w:line="240" w:lineRule="auto"/>
+        <w:jc w:val="right"/>
+        <w:rPr>
+          <w:rFonts w:ascii="Calibri" w:cs="Calibri" w:eastAsia="Calibri" w:hAnsi="Calibri"/>
+          <w:b w:val="1"/>
+          <w:sz w:val="48"/>
+          <w:szCs w:val="48"/>
+        </w:rPr>
+      </w:pPr>
+      <w:r>
+        <w:rPr>
+          <w:rtl w:val="0"/>
+        </w:rPr>
+      </w:r>
+    </w:p>
+    <w:p>
+      <w:pPr>
+        <w:spacing w:line="240" w:lineRule="auto"/>
+        <w:jc w:val="right"/>
+        <w:rPr>
+          <w:rFonts w:ascii="Calibri" w:cs="Calibri" w:eastAsia="Calibri" w:hAnsi="Calibri"/>
+          <w:b w:val="1"/>
+          <w:sz w:val="48"/>
+          <w:szCs w:val="48"/>
+        </w:rPr>
+      </w:pPr>
+      <w:r>
+        <w:rPr>
+          <w:rtl w:val="0"/>
+        </w:rPr>
+      </w:r>
+    </w:p>
+    <w:p>
+      <w:pPr>
+        <w:spacing w:line="240" w:lineRule="auto"/>
+        <w:jc w:val="right"/>
+        <w:rPr>
+          <w:rFonts w:ascii="Calibri" w:cs="Calibri" w:eastAsia="Calibri" w:hAnsi="Calibri"/>
+          <w:b w:val="1"/>
+          <w:sz w:val="48"/>
+          <w:szCs w:val="48"/>
+        </w:rPr>
+      </w:pPr>
+      <w:r>
+        <w:rPr>
+          <w:rtl w:val="0"/>
+        </w:rPr>
+      </w:r>
+    </w:p>
+    <w:p>
+      <w:pPr>
+        <w:spacing w:line="240" w:lineRule="auto"/>
+        <w:jc w:val="right"/>
+        <w:rPr>
+          <w:rFonts w:ascii="Calibri" w:cs="Calibri" w:eastAsia="Calibri" w:hAnsi="Calibri"/>
+          <w:b w:val="1"/>
+          <w:sz w:val="48"/>
+          <w:szCs w:val="48"/>
+        </w:rPr>
+      </w:pPr>
+      <w:r>
+        <w:rPr>
+          <w:rtl w:val="0"/>
+        </w:rPr>
+      </w:r>
+    </w:p>
+    <w:p>
+      <w:pPr>
+        <w:spacing w:line="240" w:lineRule="auto"/>
+        <w:jc w:val="right"/>
+        <w:rPr>
+          <w:rFonts w:ascii="Calibri" w:cs="Calibri" w:eastAsia="Calibri" w:hAnsi="Calibri"/>
+          <w:b w:val="1"/>
+          <w:sz w:val="48"/>
+          <w:szCs w:val="48"/>
+        </w:rPr>
+      </w:pPr>
+      <w:r>
+        <w:rPr>
+          <w:rtl w:val="0"/>
+        </w:rPr>
+      </w:r>
+    </w:p>
+    <w:p>
+      <w:pPr>
+        <w:spacing w:line="240" w:lineRule="auto"/>
+        <w:jc w:val="right"/>
+        <w:rPr>
+          <w:rFonts w:ascii="Calibri" w:cs="Calibri" w:eastAsia="Calibri" w:hAnsi="Calibri"/>
+          <w:b w:val="1"/>
+          <w:sz w:val="48"/>
+          <w:szCs w:val="48"/>
+        </w:rPr>
+      </w:pPr>
+      <w:r>
+        <w:rPr>
+          <w:rtl w:val="0"/>
+        </w:rPr>
+      </w:r>
+    </w:p>
+    <w:p>
+      <w:pPr>
+        <w:spacing w:line="240" w:lineRule="auto"/>
+        <w:jc w:val="right"/>
+        <w:rPr>
+          <w:rFonts w:ascii="Calibri" w:cs="Calibri" w:eastAsia="Calibri" w:hAnsi="Calibri"/>
+          <w:b w:val="1"/>
+          <w:sz w:val="48"/>
+          <w:szCs w:val="48"/>
+        </w:rPr>
+      </w:pPr>
+      <w:r>
+        <w:rPr>
+          <w:rtl w:val="0"/>
+        </w:rPr>
+      </w:r>
+    </w:p>
+    <w:p>
+      <w:pPr>
+        <w:spacing w:line="240" w:lineRule="auto"/>
+        <w:jc w:val="right"/>
+        <w:rPr>
+          <w:rFonts w:ascii="Calibri" w:cs="Calibri" w:eastAsia="Calibri" w:hAnsi="Calibri"/>
+          <w:b w:val="1"/>
+          <w:sz w:val="48"/>
+          <w:szCs w:val="48"/>
+        </w:rPr>
+      </w:pPr>
+      <w:r>
+        <w:rPr>
+          <w:rtl w:val="0"/>
+        </w:rPr>
+      </w:r>
+    </w:p>
+    <w:p>
+      <w:pPr>
+        <w:spacing w:line="240" w:lineRule="auto"/>
+        <w:jc w:val="right"/>
+        <w:rPr>
+          <w:rFonts w:ascii="Calibri" w:cs="Calibri" w:eastAsia="Calibri" w:hAnsi="Calibri"/>
+          <w:b w:val="1"/>
+          <w:sz w:val="48"/>
+          <w:szCs w:val="48"/>
+        </w:rPr>
+      </w:pPr>
+      <w:r>
+        <w:rPr>
+          <w:rtl w:val="0"/>
+        </w:rPr>
+      </w:r>
+    </w:p>
+    <w:p>
+      <w:pPr>
+        <w:spacing w:line="240" w:lineRule="auto"/>
+        <w:jc w:val="right"/>
+        <w:rPr>
+          <w:rFonts w:ascii="Calibri" w:cs="Calibri" w:eastAsia="Calibri" w:hAnsi="Calibri"/>
+          <w:b w:val="1"/>
+          <w:sz w:val="48"/>
+          <w:szCs w:val="48"/>
+        </w:rPr>
+      </w:pPr>
+      <w:r>
+        <w:rPr>
+          <w:rtl w:val="0"/>
+        </w:rPr>
+      </w:r>
+    </w:p>
+    <w:p>
+      <w:pPr>
+        <w:spacing w:line="276" w:lineRule="auto"/>
+        <w:jc w:val="both"/>
+        <w:rPr>
+          <w:rFonts w:ascii="Calibri" w:cs="Calibri" w:eastAsia="Calibri" w:hAnsi="Calibri"/>
+          <w:b w:val="1"/>
+          <w:sz w:val="30"/>
+          <w:szCs w:val="30"/>
+        </w:rPr>
+      </w:pPr>
+      <w:r>
+        <w:rPr>
+          <w:rtl w:val="0"/>
+        </w:rPr>
+      </w:r>
+    </w:p>
+    <w:p>
+      <w:pPr>
+        <w:pStyle w:val="Subtitle"/>
+        <w:spacing w:line="276" w:lineRule="auto"/>
+        <w:jc w:val="both"/>
+        <w:rPr>
+          <w:color w:val="1155cc"/>
+          <w:sz w:val="36"/>
+          <w:szCs w:val="36"/>
+        </w:rPr>
+      </w:pPr>
+      <w:bookmarkStart w:colFirst="0" w:colLast="0" w:name="_jik3n7hggbqd" w:id="0"/>
+      <w:bookmarkEnd w:id="0"/>
+      <w:r>
+        <w:rPr>
+          <w:color w:val="1155cc"/>
+          <w:sz w:val="36"/>
+          <w:szCs w:val="36"/>
+          <w:rtl w:val="0"/>
+        </w:rPr>
+        <w:t xml:space="preserve">1. Propósito del Informe</w:t>
+      </w:r>
+    </w:p>
+    <w:p>
+      <w:pPr>
+        <w:spacing w:line="276" w:lineRule="auto"/>
+        <w:jc w:val="both"/>
+        <w:rPr>
+          <w:sz w:val="26"/>
+          <w:szCs w:val="26"/>
+        </w:rPr>
+      </w:pPr>
+      <w:r>
+        <w:rPr>
+          <w:sz w:val="26"/>
+          <w:szCs w:val="26"/>
+          <w:rtl w:val="0"/>
+        </w:rPr>
+        <w:t xml:space="preserve">El propósito de este informe es presentar un resumen ejecutivo del proyecto "Renovación tecnológica Patricio Larrain Gandarillas", el cual busca implementar una plataforma digital integral para optimizar y automatizar la gestión académica del colegio, mejorando la eficiencia administrativa y la relación con los apoderados.</w:t>
+      </w:r>
+    </w:p>
+    <w:p>
+      <w:pPr>
+        <w:spacing w:line="276" w:lineRule="auto"/>
+        <w:jc w:val="both"/>
+        <w:rPr>
+          <w:sz w:val="24"/>
+          <w:szCs w:val="24"/>
+        </w:rPr>
+      </w:pPr>
+      <w:r>
+        <w:rPr>
+          <w:rtl w:val="0"/>
+        </w:rPr>
+      </w:r>
+    </w:p>
+    <w:p>
+      <w:pPr>
+        <w:spacing w:line="276" w:lineRule="auto"/>
+        <w:jc w:val="both"/>
+        <w:rPr>
+          <w:sz w:val="24"/>
+          <w:szCs w:val="24"/>
+        </w:rPr>
+      </w:pPr>
+      <w:r>
+        <w:rPr>
+          <w:rtl w:val="0"/>
+        </w:rPr>
+      </w:r>
+    </w:p>
+    <w:p>
+      <w:pPr>
+        <w:pStyle w:val="Subtitle"/>
+        <w:spacing w:line="276" w:lineRule="auto"/>
+        <w:jc w:val="both"/>
+        <w:rPr>
+          <w:color w:val="1155cc"/>
+          <w:sz w:val="36"/>
+          <w:szCs w:val="36"/>
+        </w:rPr>
+      </w:pPr>
+      <w:bookmarkStart w:colFirst="0" w:colLast="0" w:name="_z19j7s8czrao" w:id="1"/>
+      <w:bookmarkEnd w:id="1"/>
+      <w:r>
+        <w:rPr>
+          <w:color w:val="1155cc"/>
+          <w:sz w:val="36"/>
+          <w:szCs w:val="36"/>
+          <w:rtl w:val="0"/>
+        </w:rPr>
+        <w:t xml:space="preserve">2. Resumen del Proyecto</w:t>
+      </w:r>
+    </w:p>
+    <w:p>
+      <w:pPr>
+        <w:spacing w:line="276" w:lineRule="auto"/>
+        <w:jc w:val="both"/>
+        <w:rPr>
+          <w:sz w:val="26"/>
+          <w:szCs w:val="26"/>
+        </w:rPr>
+      </w:pPr>
+      <w:r>
+        <w:rPr>
+          <w:sz w:val="26"/>
+          <w:szCs w:val="26"/>
+          <w:rtl w:val="0"/>
+        </w:rPr>
+        <w:t xml:space="preserve">Este proyecto tiene como objetivo la creación de una plataforma digital que permita a los docentes registrar notas, asistencia y anotaciones de los estudiantes, así como gestionar alumnos, profesores y apoderados de forma centralizada. Adicionalmente, se implementará una sección informativa para la comunidad educativa y un módulo para la integración con el sistema SIGE.</w:t>
+      </w:r>
+    </w:p>
+    <w:p>
+      <w:pPr>
+        <w:spacing w:line="276" w:lineRule="auto"/>
+        <w:jc w:val="both"/>
+        <w:rPr>
+          <w:sz w:val="24"/>
+          <w:szCs w:val="24"/>
+        </w:rPr>
+      </w:pPr>
+      <w:r>
+        <w:rPr>
+          <w:rtl w:val="0"/>
+        </w:rPr>
+      </w:r>
+    </w:p>
+    <w:p>
+      <w:pPr>
+        <w:spacing w:line="276" w:lineRule="auto"/>
+        <w:jc w:val="both"/>
+        <w:rPr>
+          <w:sz w:val="24"/>
+          <w:szCs w:val="24"/>
+        </w:rPr>
+      </w:pPr>
+      <w:r>
+        <w:rPr>
+          <w:rtl w:val="0"/>
+        </w:rPr>
+      </w:r>
+    </w:p>
+    <w:p>
+      <w:pPr>
+        <w:pStyle w:val="Subtitle"/>
+        <w:spacing w:line="276" w:lineRule="auto"/>
+        <w:jc w:val="both"/>
+        <w:rPr>
+          <w:color w:val="1155cc"/>
+          <w:sz w:val="36"/>
+          <w:szCs w:val="36"/>
+        </w:rPr>
+      </w:pPr>
+      <w:bookmarkStart w:colFirst="0" w:colLast="0" w:name="_kszxwt91i1q7" w:id="2"/>
+      <w:bookmarkEnd w:id="2"/>
+      <w:r>
+        <w:rPr>
+          <w:color w:val="1155cc"/>
+          <w:sz w:val="36"/>
+          <w:szCs w:val="36"/>
+          <w:rtl w:val="0"/>
+        </w:rPr>
+        <w:t xml:space="preserve">3. Metodología a Ocupar</w:t>
+      </w:r>
+    </w:p>
+    <w:p>
+      <w:pPr>
+        <w:spacing w:line="276" w:lineRule="auto"/>
+        <w:jc w:val="both"/>
+        <w:rPr>
+          <w:sz w:val="26"/>
+          <w:szCs w:val="26"/>
+        </w:rPr>
+      </w:pPr>
+      <w:r>
+        <w:rPr>
+          <w:sz w:val="26"/>
+          <w:szCs w:val="26"/>
+          <w:rtl w:val="0"/>
+        </w:rPr>
+        <w:t xml:space="preserve">Se utilizará la metodología ágil Scrum, la cual se dividirá en cuatro sprints. Durante cada sprint, se ejecutarán fases clave como la planificación del proyecto, el desarrollo del backend y frontend, pruebas exhaustivas y la fase de marcha blanca. El equipo estará compuesto por tres integrantes que cumplirán los roles de Scrum Master y desarrolladores.</w:t>
+      </w:r>
+    </w:p>
+    <w:p>
+      <w:pPr>
+        <w:spacing w:line="276" w:lineRule="auto"/>
+        <w:jc w:val="both"/>
+        <w:rPr>
+          <w:sz w:val="24"/>
+          <w:szCs w:val="24"/>
+        </w:rPr>
+      </w:pPr>
+      <w:r>
+        <w:rPr>
+          <w:rtl w:val="0"/>
+        </w:rPr>
+      </w:r>
+    </w:p>
+    <w:p>
+      <w:pPr>
+        <w:spacing w:line="276" w:lineRule="auto"/>
+        <w:jc w:val="both"/>
+        <w:rPr>
+          <w:sz w:val="24"/>
+          <w:szCs w:val="24"/>
+        </w:rPr>
+      </w:pPr>
+      <w:r>
+        <w:rPr>
+          <w:rtl w:val="0"/>
+        </w:rPr>
+      </w:r>
+    </w:p>
+    <w:p>
+      <w:pPr>
+        <w:pStyle w:val="Subtitle"/>
+        <w:spacing w:line="276" w:lineRule="auto"/>
+        <w:jc w:val="both"/>
+        <w:rPr>
+          <w:color w:val="1155cc"/>
+          <w:sz w:val="36"/>
+          <w:szCs w:val="36"/>
+        </w:rPr>
+      </w:pPr>
+      <w:bookmarkStart w:colFirst="0" w:colLast="0" w:name="_4ajch4eogc51" w:id="3"/>
+      <w:bookmarkEnd w:id="3"/>
+      <w:r>
+        <w:rPr>
+          <w:color w:val="1155cc"/>
+          <w:sz w:val="36"/>
+          <w:szCs w:val="36"/>
+          <w:rtl w:val="0"/>
+        </w:rPr>
+        <w:t xml:space="preserve">4. Recursos </w:t>
+      </w:r>
+    </w:p>
+    <w:p>
+      <w:pPr>
+        <w:spacing w:line="276" w:lineRule="auto"/>
+        <w:jc w:val="both"/>
+        <w:rPr>
+          <w:sz w:val="26"/>
+          <w:szCs w:val="26"/>
+        </w:rPr>
+      </w:pPr>
+      <w:r>
+        <w:rPr>
+          <w:sz w:val="26"/>
+          <w:szCs w:val="26"/>
+          <w:rtl w:val="0"/>
+        </w:rPr>
+        <w:t xml:space="preserve">El proyecto cuenta con una serie de recursos los cuales facilitaran el desarrollo de este mismo, tales como, computadores con acceso a internet, software de desarrollo como Visual Studio Code, MySQL y servidor en la nube el cual será adquirido en IHOST, este cuenta con 5 GB de espacio en disco, 2 bases de datos MySQL y un Dominio Web, este último se obtendrá a través de la página DonWeb</w:t>
+      </w:r>
+    </w:p>
+    <w:p>
+      <w:pPr>
+        <w:spacing w:line="276" w:lineRule="auto"/>
+        <w:jc w:val="both"/>
+        <w:rPr>
+          <w:sz w:val="24"/>
+          <w:szCs w:val="24"/>
+        </w:rPr>
+      </w:pPr>
+      <w:r>
+        <w:rPr>
+          <w:rtl w:val="0"/>
+        </w:rPr>
+      </w:r>
+    </w:p>
+    <w:p>
+      <w:pPr>
+        <w:spacing w:line="276" w:lineRule="auto"/>
+        <w:jc w:val="both"/>
+        <w:rPr>
+          <w:sz w:val="24"/>
+          <w:szCs w:val="24"/>
+        </w:rPr>
+      </w:pPr>
+      <w:r>
+        <w:rPr>
+          <w:rtl w:val="0"/>
+        </w:rPr>
+      </w:r>
+    </w:p>
+    <w:p>
+      <w:pPr>
+        <w:spacing w:line="276" w:lineRule="auto"/>
+        <w:jc w:val="both"/>
+        <w:rPr>
+          <w:sz w:val="24"/>
+          <w:szCs w:val="24"/>
+        </w:rPr>
+      </w:pPr>
+      <w:r>
+        <w:rPr>
+          <w:rtl w:val="0"/>
+        </w:rPr>
+      </w:r>
+    </w:p>
+    <w:p>
+      <w:pPr>
+        <w:spacing w:line="276" w:lineRule="auto"/>
+        <w:jc w:val="both"/>
+        <w:rPr>
+          <w:sz w:val="24"/>
+          <w:szCs w:val="24"/>
+        </w:rPr>
+      </w:pPr>
+      <w:r>
+        <w:rPr>
+          <w:rtl w:val="0"/>
+        </w:rPr>
+      </w:r>
+    </w:p>
+    <w:p>
+      <w:pPr>
+        <w:pStyle w:val="Subtitle"/>
+        <w:spacing w:line="276" w:lineRule="auto"/>
+        <w:jc w:val="both"/>
+        <w:rPr>
+          <w:color w:val="1155cc"/>
+          <w:sz w:val="36"/>
+          <w:szCs w:val="36"/>
+        </w:rPr>
+      </w:pPr>
+      <w:bookmarkStart w:colFirst="0" w:colLast="0" w:name="_1ai80bmmo3gg" w:id="4"/>
+      <w:bookmarkEnd w:id="4"/>
+      <w:r>
+        <w:rPr>
+          <w:color w:val="1155cc"/>
+          <w:sz w:val="36"/>
+          <w:szCs w:val="36"/>
+          <w:rtl w:val="0"/>
+        </w:rPr>
+        <w:t xml:space="preserve">5. </w:t>
+      </w:r>
+      <w:r>
+        <w:rPr>
+          <w:color w:val="1155cc"/>
+          <w:sz w:val="36"/>
+          <w:szCs w:val="36"/>
+          <w:rtl w:val="0"/>
+        </w:rPr>
+        <w:t xml:space="preserve">Resultados Esperados</w:t>
+      </w:r>
+    </w:p>
+    <w:p>
+      <w:pPr>
+        <w:spacing w:line="276" w:lineRule="auto"/>
+        <w:jc w:val="both"/>
+        <w:rPr>
+          <w:sz w:val="26"/>
+          <w:szCs w:val="26"/>
+        </w:rPr>
+      </w:pPr>
+      <w:r>
+        <w:rPr>
+          <w:sz w:val="26"/>
+          <w:szCs w:val="26"/>
+          <w:rtl w:val="0"/>
+        </w:rPr>
+        <w:t xml:space="preserve">Se espera que el proyecto: </w:t>
+      </w:r>
+    </w:p>
+    <w:p>
+      <w:pPr>
+        <w:numPr>
+          <w:ilvl w:val="0"/>
+          <w:numId w:val="1"/>
+        </w:numPr>
+        <w:spacing w:line="276" w:lineRule="auto"/>
+        <w:ind w:left="720" w:hanging="360"/>
+        <w:jc w:val="both"/>
+        <w:rPr>
+          <w:sz w:val="26"/>
+          <w:szCs w:val="26"/>
+        </w:rPr>
+      </w:pPr>
+      <w:r>
+        <w:rPr>
+          <w:sz w:val="26"/>
+          <w:szCs w:val="26"/>
+          <w:rtl w:val="0"/>
+        </w:rPr>
+        <w:t xml:space="preserve">Que optimice la gestión académica y administrativa del Colegio Patricio Larrain Gandarillas</w:t>
+      </w:r>
+      <w:r>
+        <w:rPr>
+          <w:sz w:val="26"/>
+          <w:szCs w:val="26"/>
+          <w:rtl w:val="0"/>
+        </w:rPr>
+        <w:t xml:space="preserve">.</w:t>
+      </w:r>
+    </w:p>
+    <w:p>
+      <w:pPr>
+        <w:numPr>
+          <w:ilvl w:val="0"/>
+          <w:numId w:val="1"/>
+        </w:numPr>
+        <w:spacing w:line="276" w:lineRule="auto"/>
+        <w:ind w:left="720" w:hanging="360"/>
+        <w:jc w:val="both"/>
+        <w:rPr>
+          <w:sz w:val="26"/>
+          <w:szCs w:val="26"/>
+        </w:rPr>
+      </w:pPr>
+      <w:r>
+        <w:rPr>
+          <w:sz w:val="26"/>
+          <w:szCs w:val="26"/>
+          <w:rtl w:val="0"/>
+        </w:rPr>
+        <w:t xml:space="preserve">Que se reduzcan los  errores en la toma de asistencia y el registro de notas.</w:t>
+      </w:r>
+    </w:p>
+    <w:p>
+      <w:pPr>
+        <w:numPr>
+          <w:ilvl w:val="0"/>
+          <w:numId w:val="1"/>
+        </w:numPr>
+        <w:spacing w:line="276" w:lineRule="auto"/>
+        <w:ind w:left="720" w:hanging="360"/>
+        <w:jc w:val="both"/>
+        <w:rPr>
+          <w:sz w:val="26"/>
+          <w:szCs w:val="26"/>
+        </w:rPr>
+      </w:pPr>
+      <w:r>
+        <w:rPr>
+          <w:sz w:val="26"/>
+          <w:szCs w:val="26"/>
+          <w:rtl w:val="0"/>
+        </w:rPr>
+        <w:t xml:space="preserve">Que se mejore la comunicación entre el colegio, los apoderados y la comunidad educativa.</w:t>
+      </w:r>
+    </w:p>
+    <w:p>
+      <w:pPr>
+        <w:numPr>
+          <w:ilvl w:val="0"/>
+          <w:numId w:val="1"/>
+        </w:numPr>
+        <w:spacing w:line="276" w:lineRule="auto"/>
+        <w:ind w:left="720" w:hanging="360"/>
+        <w:jc w:val="both"/>
+        <w:rPr>
+          <w:sz w:val="26"/>
+          <w:szCs w:val="26"/>
+        </w:rPr>
+      </w:pPr>
+      <w:r>
+        <w:rPr>
+          <w:sz w:val="26"/>
+          <w:szCs w:val="26"/>
+          <w:rtl w:val="0"/>
+        </w:rPr>
+        <w:t xml:space="preserve">Que tenga una Integración eficiente de la plataforma con el sistema SIGE.</w:t>
+      </w:r>
+    </w:p>
+    <w:p>
+      <w:pPr>
+        <w:pStyle w:val="Subtitle"/>
+        <w:spacing w:line="276" w:lineRule="auto"/>
+        <w:jc w:val="both"/>
+        <w:rPr>
+          <w:color w:val="1155cc"/>
+        </w:rPr>
+      </w:pPr>
+      <w:bookmarkStart w:colFirst="0" w:colLast="0" w:name="_ahjv6y426drk" w:id="5"/>
+      <w:bookmarkEnd w:id="5"/>
+      <w:r>
+        <w:rPr>
+          <w:rtl w:val="0"/>
+        </w:rPr>
+      </w:r>
+    </w:p>
+    <w:p>
+      <w:pPr>
+        <w:pStyle w:val="Subtitle"/>
+        <w:spacing w:line="276" w:lineRule="auto"/>
+        <w:jc w:val="both"/>
+        <w:rPr>
+          <w:color w:val="1155cc"/>
+          <w:sz w:val="36"/>
+          <w:szCs w:val="36"/>
+        </w:rPr>
+      </w:pPr>
+      <w:bookmarkStart w:colFirst="0" w:colLast="0" w:name="_vp5xr7piuz5d" w:id="6"/>
+      <w:bookmarkEnd w:id="6"/>
+      <w:r>
+        <w:rPr>
+          <w:color w:val="1155cc"/>
+          <w:sz w:val="36"/>
+          <w:szCs w:val="36"/>
+          <w:rtl w:val="0"/>
+        </w:rPr>
+        <w:t xml:space="preserve">6. </w:t>
+      </w:r>
+      <w:r>
+        <w:rPr>
+          <w:color w:val="1155cc"/>
+          <w:sz w:val="36"/>
+          <w:szCs w:val="36"/>
+          <w:rtl w:val="0"/>
+        </w:rPr>
+        <w:t xml:space="preserve">Posibles Riesgos</w:t>
+      </w:r>
+    </w:p>
+    <w:p>
+      <w:pPr>
+        <w:spacing w:line="276" w:lineRule="auto"/>
+        <w:jc w:val="both"/>
+        <w:rPr>
+          <w:sz w:val="26"/>
+          <w:szCs w:val="26"/>
+        </w:rPr>
+      </w:pPr>
+      <w:r>
+        <w:rPr>
+          <w:sz w:val="26"/>
+          <w:szCs w:val="26"/>
+          <w:rtl w:val="0"/>
+        </w:rPr>
+        <w:t xml:space="preserve">Los posibles riesgos pueden incluir: </w:t>
+      </w:r>
+    </w:p>
+    <w:p>
+      <w:pPr>
+        <w:numPr>
+          <w:ilvl w:val="0"/>
+          <w:numId w:val="2"/>
+        </w:numPr>
+        <w:spacing w:line="276" w:lineRule="auto"/>
+        <w:ind w:left="720" w:hanging="360"/>
+        <w:jc w:val="both"/>
+        <w:rPr>
+          <w:sz w:val="26"/>
+          <w:szCs w:val="26"/>
+        </w:rPr>
+      </w:pPr>
+      <w:r>
+        <w:rPr>
+          <w:sz w:val="26"/>
+          <w:szCs w:val="26"/>
+          <w:rtl w:val="0"/>
+        </w:rPr>
+        <w:t xml:space="preserve">Resistencia al cambio por parte del personal docente y administrativo del colegio.</w:t>
+      </w:r>
+    </w:p>
+    <w:p>
+      <w:pPr>
+        <w:numPr>
+          <w:ilvl w:val="0"/>
+          <w:numId w:val="2"/>
+        </w:numPr>
+        <w:spacing w:line="276" w:lineRule="auto"/>
+        <w:ind w:left="720" w:hanging="360"/>
+        <w:jc w:val="both"/>
+        <w:rPr>
+          <w:sz w:val="26"/>
+          <w:szCs w:val="26"/>
+        </w:rPr>
+      </w:pPr>
+      <w:r>
+        <w:rPr>
+          <w:sz w:val="26"/>
+          <w:szCs w:val="26"/>
+          <w:rtl w:val="0"/>
+        </w:rPr>
+        <w:t xml:space="preserve">Posibles errores durante la implementación y marcha blanca de la plataforma.</w:t>
+      </w:r>
+    </w:p>
+    <w:p>
+      <w:pPr>
+        <w:numPr>
+          <w:ilvl w:val="0"/>
+          <w:numId w:val="2"/>
+        </w:numPr>
+        <w:spacing w:line="276" w:lineRule="auto"/>
+        <w:ind w:left="720" w:hanging="360"/>
+        <w:jc w:val="both"/>
+        <w:rPr>
+          <w:sz w:val="26"/>
+          <w:szCs w:val="26"/>
+        </w:rPr>
+      </w:pPr>
+      <w:r>
+        <w:rPr>
+          <w:sz w:val="26"/>
+          <w:szCs w:val="26"/>
+          <w:rtl w:val="0"/>
+        </w:rPr>
+        <w:t xml:space="preserve">Fallos en la integración con el sistema SIGE.</w:t>
+      </w:r>
+    </w:p>
+    <w:p>
+      <w:pPr>
+        <w:numPr>
+          <w:ilvl w:val="0"/>
+          <w:numId w:val="2"/>
+        </w:numPr>
+        <w:spacing w:line="276" w:lineRule="auto"/>
+        <w:ind w:left="720" w:hanging="360"/>
+        <w:jc w:val="both"/>
+        <w:rPr>
+          <w:sz w:val="26"/>
+          <w:szCs w:val="26"/>
+        </w:rPr>
+      </w:pPr>
+      <w:r>
+        <w:rPr>
+          <w:sz w:val="26"/>
+          <w:szCs w:val="26"/>
+          <w:rtl w:val="0"/>
+        </w:rPr>
+        <w:t xml:space="preserve">Retrasos en el cronograma debido a ajustes técnicos.</w:t>
+      </w:r>
+    </w:p>
+    <w:p>
+      <w:pPr>
+        <w:spacing w:line="276" w:lineRule="auto"/>
+        <w:ind w:left="0" w:firstLine="0"/>
+        <w:jc w:val="both"/>
+        <w:rPr>
+          <w:sz w:val="24"/>
+          <w:szCs w:val="24"/>
+        </w:rPr>
+      </w:pPr>
+      <w:r>
+        <w:rPr>
+          <w:rtl w:val="0"/>
+        </w:rPr>
+      </w:r>
+    </w:p>
+    <w:p>
+      <w:pPr>
+        <w:spacing w:line="276" w:lineRule="auto"/>
+        <w:ind w:left="0" w:firstLine="0"/>
+        <w:jc w:val="both"/>
+        <w:rPr>
+          <w:sz w:val="24"/>
+          <w:szCs w:val="24"/>
+        </w:rPr>
+      </w:pPr>
+      <w:r>
+        <w:rPr>
+          <w:rtl w:val="0"/>
+        </w:rPr>
+      </w:r>
+    </w:p>
+    <w:p>
+      <w:pPr>
+        <w:pStyle w:val="Subtitle"/>
+        <w:spacing w:line="276" w:lineRule="auto"/>
+        <w:jc w:val="both"/>
+        <w:rPr>
+          <w:color w:val="1155cc"/>
+          <w:sz w:val="36"/>
+          <w:szCs w:val="36"/>
+        </w:rPr>
+      </w:pPr>
+      <w:bookmarkStart w:colFirst="0" w:colLast="0" w:name="_mlskxj9ehwyt" w:id="7"/>
+      <w:bookmarkEnd w:id="7"/>
+      <w:r>
+        <w:rPr>
+          <w:color w:val="1155cc"/>
+          <w:sz w:val="36"/>
+          <w:szCs w:val="36"/>
+          <w:rtl w:val="0"/>
+        </w:rPr>
+        <w:t xml:space="preserve">7. </w:t>
+      </w:r>
+      <w:r>
+        <w:rPr>
+          <w:color w:val="1155cc"/>
+          <w:sz w:val="36"/>
+          <w:szCs w:val="36"/>
+          <w:rtl w:val="0"/>
+        </w:rPr>
+        <w:t xml:space="preserve">Conclusiones</w:t>
+      </w:r>
+    </w:p>
+    <w:p>
+      <w:pPr>
+        <w:spacing w:line="276" w:lineRule="auto"/>
+        <w:jc w:val="both"/>
+        <w:rPr>
+          <w:sz w:val="26"/>
+          <w:szCs w:val="26"/>
+        </w:rPr>
+      </w:pPr>
+      <w:r>
+        <w:rPr>
+          <w:sz w:val="26"/>
+          <w:szCs w:val="26"/>
+          <w:rtl w:val="0"/>
+        </w:rPr>
+        <w:t xml:space="preserve">Este proyecto tiene un alto impacto en la eficiencia operativa del colegio Patricio Larrain Gandarillas, mejorando la gestión de alumnos y fortaleciendo la relación con apoderados mediante la digitalización de procesos clave. Se ha planificado un plan de capacitaciones para asegurar que el personal esté preparado para utilizar la nueva plataforma. Además, se contempla un soporte técnico de 2 meses posteriores a la implementación y, si es necesario, se iniciarán conversaciones para soporte adicional con acuerdo monetario aparte</w:t>
+      </w:r>
+    </w:p>
+    <w:p>
+      <w:pPr>
+        <w:ind w:left="0" w:firstLine="0"/>
+        <w:jc w:val="both"/>
+        <w:rPr>
+          <w:sz w:val="24"/>
+          <w:szCs w:val="24"/>
+        </w:rPr>
+      </w:pPr>
+      <w:r>
+        <w:rPr>
+          <w:rtl w:val="0"/>
+        </w:rPr>
+      </w:r>
+    </w:p>
+    <w:p>
+      <w:pPr>
+        <w:jc w:val="left"/>
+        <w:rPr>
+          <w:sz w:val="24"/>
+          <w:szCs w:val="24"/>
+        </w:rPr>
       </w:pPr>
       <w:r>
         <w:rPr>
@@ -13,6 +1155,7 @@
       </w:r>
     </w:p>
     <w:sectPr>
+      <w:headerReference r:id="rId6" w:type="default"/>
       <w:pgSz w:h="16834" w:w="11909" w:orient="portrait"/>
       <w:pgMar w:bottom="1440" w:top="1440" w:left="1440" w:right="1440" w:header="720" w:footer="720"/>
       <w:pgNumType w:start="1"/>
@@ -21,8 +1164,304 @@
 </w:document>
 </file>
 
+<file path=word/header1.xml><?xml version="1.0" encoding="utf-8"?>
+<w:hdr xmlns:mc="http://schemas.openxmlformats.org/markup-compatibility/2006" xmlns:o="urn:schemas-microsoft-com:office:office" xmlns:r="http://schemas.openxmlformats.org/officeDocument/2006/relationships" xmlns:m="http://schemas.openxmlformats.org/officeDocument/2006/math" xmlns:v="urn:schemas-microsoft-com:vml" xmlns:wp="http://schemas.openxmlformats.org/drawingml/2006/wordprocessingDrawing" xmlns:w10="urn:schemas-microsoft-com:office:word" xmlns:w="http://schemas.openxmlformats.org/wordprocessingml/2006/main" xmlns:wne="http://schemas.microsoft.com/office/word/2006/wordml" xmlns:sl="http://schemas.openxmlformats.org/schemaLibrary/2006/main" xmlns:a="http://schemas.openxmlformats.org/drawingml/2006/main" xmlns:pic="http://schemas.openxmlformats.org/drawingml/2006/picture" xmlns:c="http://schemas.openxmlformats.org/drawingml/2006/chart" xmlns:lc="http://schemas.openxmlformats.org/drawingml/2006/lockedCanvas" xmlns:dgm="http://schemas.openxmlformats.org/drawingml/2006/diagram" xmlns:wps="http://schemas.microsoft.com/office/word/2010/wordprocessingShape" xmlns:wpg="http://schemas.microsoft.com/office/word/2010/wordprocessingGroup" xmlns:w14="http://schemas.microsoft.com/office/word/2010/wordml" xmlns:w15="http://schemas.microsoft.com/office/word/2012/wordml" xmlns:w16="http://schemas.microsoft.com/office/word/2018/wordml" xmlns:w16cex="http://schemas.microsoft.com/office/word/2018/wordml/cex" xmlns:w16cid="http://schemas.microsoft.com/office/word/2016/wordml/cid" xmlns="http://schemas.microsoft.com/office/tasks/2019/documenttasks" xmlns:cr="http://schemas.microsoft.com/office/comments/2020/reactions">
+  <w:p>
+    <w:pPr>
+      <w:rPr/>
+    </w:pPr>
+    <w:r>
+      <w:rPr>
+        <w:rtl w:val="0"/>
+      </w:rPr>
+    </w:r>
+    <w:r>
+      <w:drawing>
+        <wp:anchor allowOverlap="1" behindDoc="0" distB="0" distT="0" distL="0" distR="0" hidden="0" layoutInCell="1" locked="0" relativeHeight="0" simplePos="0">
+          <wp:simplePos x="0" y="0"/>
+          <wp:positionH relativeFrom="column">
+            <wp:posOffset>-561974</wp:posOffset>
+          </wp:positionH>
+          <wp:positionV relativeFrom="paragraph">
+            <wp:posOffset>-438149</wp:posOffset>
+          </wp:positionV>
+          <wp:extent cx="3684732" cy="793071"/>
+          <wp:effectExtent b="0" l="0" r="0" t="0"/>
+          <wp:wrapSquare wrapText="bothSides" distB="0" distT="0" distL="0" distR="0"/>
+          <wp:docPr descr="http://www.duoc.cl/normasgraficas/normasgraficas/marca-duoc/6logo-fondo-transparente/fondo-transparente.png" id="1" name="image1.png"/>
+          <a:graphic>
+            <a:graphicData uri="http://schemas.openxmlformats.org/drawingml/2006/picture">
+              <pic:pic>
+                <pic:nvPicPr>
+                  <pic:cNvPr descr="http://www.duoc.cl/normasgraficas/normasgraficas/marca-duoc/6logo-fondo-transparente/fondo-transparente.png" id="0" name="image1.png"/>
+                  <pic:cNvPicPr preferRelativeResize="0"/>
+                </pic:nvPicPr>
+                <pic:blipFill>
+                  <a:blip r:embed="rId1"/>
+                  <a:srcRect b="0" l="0" r="0" t="0"/>
+                  <a:stretch>
+                    <a:fillRect/>
+                  </a:stretch>
+                </pic:blipFill>
+                <pic:spPr>
+                  <a:xfrm>
+                    <a:off x="0" y="0"/>
+                    <a:ext cx="3684732" cy="793071"/>
+                  </a:xfrm>
+                  <a:prstGeom prst="rect"/>
+                  <a:ln/>
+                </pic:spPr>
+              </pic:pic>
+            </a:graphicData>
+          </a:graphic>
+        </wp:anchor>
+      </w:drawing>
+    </w:r>
+  </w:p>
+  <w:p>
+    <w:pPr>
+      <w:spacing w:after="160" w:line="259" w:lineRule="auto"/>
+      <w:jc w:val="right"/>
+      <w:rPr/>
+    </w:pPr>
+    <w:r>
+      <w:rPr>
+        <w:rtl w:val="0"/>
+      </w:rPr>
+    </w:r>
+  </w:p>
+</w:hdr>
+</file>
+
 <file path=word/numbering.xml><?xml version="1.0" encoding="utf-8"?>
-<w:numbering xmlns:mc="http://schemas.openxmlformats.org/markup-compatibility/2006" xmlns:o="urn:schemas-microsoft-com:office:office" xmlns:r="http://schemas.openxmlformats.org/officeDocument/2006/relationships" xmlns:m="http://schemas.openxmlformats.org/officeDocument/2006/math" xmlns:v="urn:schemas-microsoft-com:vml" xmlns:wp="http://schemas.openxmlformats.org/drawingml/2006/wordprocessingDrawing" xmlns:w10="urn:schemas-microsoft-com:office:word" xmlns:w="http://schemas.openxmlformats.org/wordprocessingml/2006/main" xmlns:wne="http://schemas.microsoft.com/office/word/2006/wordml" xmlns:sl="http://schemas.openxmlformats.org/schemaLibrary/2006/main" xmlns:a="http://schemas.openxmlformats.org/drawingml/2006/main" xmlns:pic="http://schemas.openxmlformats.org/drawingml/2006/picture" xmlns:c="http://schemas.openxmlformats.org/drawingml/2006/chart" xmlns:lc="http://schemas.openxmlformats.org/drawingml/2006/lockedCanvas" xmlns:dgm="http://schemas.openxmlformats.org/drawingml/2006/diagram" xmlns:wps="http://schemas.microsoft.com/office/word/2010/wordprocessingShape" xmlns:wpg="http://schemas.microsoft.com/office/word/2010/wordprocessingGroup" xmlns:w14="http://schemas.microsoft.com/office/word/2010/wordml" xmlns:w15="http://schemas.microsoft.com/office/word/2012/wordml" xmlns:w16="http://schemas.microsoft.com/office/word/2018/wordml" xmlns:w16cex="http://schemas.microsoft.com/office/word/2018/wordml/cex" xmlns:w16cid="http://schemas.microsoft.com/office/word/2016/wordml/cid" xmlns="http://schemas.microsoft.com/office/tasks/2019/documenttasks" xmlns:cr="http://schemas.microsoft.com/office/comments/2020/reactions"/>
+<w:numbering xmlns:mc="http://schemas.openxmlformats.org/markup-compatibility/2006" xmlns:o="urn:schemas-microsoft-com:office:office" xmlns:r="http://schemas.openxmlformats.org/officeDocument/2006/relationships" xmlns:m="http://schemas.openxmlformats.org/officeDocument/2006/math" xmlns:v="urn:schemas-microsoft-com:vml" xmlns:wp="http://schemas.openxmlformats.org/drawingml/2006/wordprocessingDrawing" xmlns:w10="urn:schemas-microsoft-com:office:word" xmlns:w="http://schemas.openxmlformats.org/wordprocessingml/2006/main" xmlns:wne="http://schemas.microsoft.com/office/word/2006/wordml" xmlns:sl="http://schemas.openxmlformats.org/schemaLibrary/2006/main" xmlns:a="http://schemas.openxmlformats.org/drawingml/2006/main" xmlns:pic="http://schemas.openxmlformats.org/drawingml/2006/picture" xmlns:c="http://schemas.openxmlformats.org/drawingml/2006/chart" xmlns:lc="http://schemas.openxmlformats.org/drawingml/2006/lockedCanvas" xmlns:dgm="http://schemas.openxmlformats.org/drawingml/2006/diagram" xmlns:wps="http://schemas.microsoft.com/office/word/2010/wordprocessingShape" xmlns:wpg="http://schemas.microsoft.com/office/word/2010/wordprocessingGroup" xmlns:w14="http://schemas.microsoft.com/office/word/2010/wordml" xmlns:w15="http://schemas.microsoft.com/office/word/2012/wordml" xmlns:w16="http://schemas.microsoft.com/office/word/2018/wordml" xmlns:w16cex="http://schemas.microsoft.com/office/word/2018/wordml/cex" xmlns:w16cid="http://schemas.microsoft.com/office/word/2016/wordml/cid" xmlns="http://schemas.microsoft.com/office/tasks/2019/documenttasks" xmlns:cr="http://schemas.microsoft.com/office/comments/2020/reactions">
+  <w:abstractNum w:abstractNumId="1">
+    <w:lvl w:ilvl="0">
+      <w:start w:val="1"/>
+      <w:numFmt w:val="upperRoman"/>
+      <w:lvlText w:val="%1."/>
+      <w:lvlJc w:val="right"/>
+      <w:pPr>
+        <w:ind w:left="720" w:hanging="360"/>
+      </w:pPr>
+      <w:rPr>
+        <w:u w:val="none"/>
+      </w:rPr>
+    </w:lvl>
+    <w:lvl w:ilvl="1">
+      <w:start w:val="1"/>
+      <w:numFmt w:val="upperLetter"/>
+      <w:lvlText w:val="%2."/>
+      <w:lvlJc w:val="left"/>
+      <w:pPr>
+        <w:ind w:left="1440" w:hanging="360"/>
+      </w:pPr>
+      <w:rPr>
+        <w:u w:val="none"/>
+      </w:rPr>
+    </w:lvl>
+    <w:lvl w:ilvl="2">
+      <w:start w:val="1"/>
+      <w:numFmt w:val="decimal"/>
+      <w:lvlText w:val="%3."/>
+      <w:lvlJc w:val="left"/>
+      <w:pPr>
+        <w:ind w:left="2160" w:hanging="360"/>
+      </w:pPr>
+      <w:rPr>
+        <w:u w:val="none"/>
+      </w:rPr>
+    </w:lvl>
+    <w:lvl w:ilvl="3">
+      <w:start w:val="1"/>
+      <w:numFmt w:val="lowerLetter"/>
+      <w:lvlText w:val="%4)"/>
+      <w:lvlJc w:val="left"/>
+      <w:pPr>
+        <w:ind w:left="2880" w:hanging="360"/>
+      </w:pPr>
+      <w:rPr>
+        <w:u w:val="none"/>
+      </w:rPr>
+    </w:lvl>
+    <w:lvl w:ilvl="4">
+      <w:start w:val="1"/>
+      <w:numFmt w:val="decimal"/>
+      <w:lvlText w:val="(%5)"/>
+      <w:lvlJc w:val="left"/>
+      <w:pPr>
+        <w:ind w:left="3600" w:hanging="360"/>
+      </w:pPr>
+      <w:rPr>
+        <w:u w:val="none"/>
+      </w:rPr>
+    </w:lvl>
+    <w:lvl w:ilvl="5">
+      <w:start w:val="1"/>
+      <w:numFmt w:val="lowerLetter"/>
+      <w:lvlText w:val="(%6)"/>
+      <w:lvlJc w:val="left"/>
+      <w:pPr>
+        <w:ind w:left="4320" w:hanging="360"/>
+      </w:pPr>
+      <w:rPr>
+        <w:u w:val="none"/>
+      </w:rPr>
+    </w:lvl>
+    <w:lvl w:ilvl="6">
+      <w:start w:val="1"/>
+      <w:numFmt w:val="lowerRoman"/>
+      <w:lvlText w:val="(%7)"/>
+      <w:lvlJc w:val="right"/>
+      <w:pPr>
+        <w:ind w:left="5040" w:hanging="360"/>
+      </w:pPr>
+      <w:rPr>
+        <w:u w:val="none"/>
+      </w:rPr>
+    </w:lvl>
+    <w:lvl w:ilvl="7">
+      <w:start w:val="1"/>
+      <w:numFmt w:val="lowerLetter"/>
+      <w:lvlText w:val="(%8)"/>
+      <w:lvlJc w:val="left"/>
+      <w:pPr>
+        <w:ind w:left="5760" w:hanging="360"/>
+      </w:pPr>
+      <w:rPr>
+        <w:u w:val="none"/>
+      </w:rPr>
+    </w:lvl>
+    <w:lvl w:ilvl="8">
+      <w:start w:val="1"/>
+      <w:numFmt w:val="lowerRoman"/>
+      <w:lvlText w:val="(%9)"/>
+      <w:lvlJc w:val="right"/>
+      <w:pPr>
+        <w:ind w:left="6480" w:hanging="360"/>
+      </w:pPr>
+      <w:rPr>
+        <w:u w:val="none"/>
+      </w:rPr>
+    </w:lvl>
+  </w:abstractNum>
+  <w:abstractNum w:abstractNumId="2">
+    <w:lvl w:ilvl="0">
+      <w:start w:val="1"/>
+      <w:numFmt w:val="upperRoman"/>
+      <w:lvlText w:val="%1."/>
+      <w:lvlJc w:val="right"/>
+      <w:pPr>
+        <w:ind w:left="720" w:hanging="360"/>
+      </w:pPr>
+      <w:rPr>
+        <w:u w:val="none"/>
+      </w:rPr>
+    </w:lvl>
+    <w:lvl w:ilvl="1">
+      <w:start w:val="1"/>
+      <w:numFmt w:val="upperLetter"/>
+      <w:lvlText w:val="%2."/>
+      <w:lvlJc w:val="left"/>
+      <w:pPr>
+        <w:ind w:left="1440" w:hanging="360"/>
+      </w:pPr>
+      <w:rPr>
+        <w:u w:val="none"/>
+      </w:rPr>
+    </w:lvl>
+    <w:lvl w:ilvl="2">
+      <w:start w:val="1"/>
+      <w:numFmt w:val="decimal"/>
+      <w:lvlText w:val="%3."/>
+      <w:lvlJc w:val="left"/>
+      <w:pPr>
+        <w:ind w:left="2160" w:hanging="360"/>
+      </w:pPr>
+      <w:rPr>
+        <w:u w:val="none"/>
+      </w:rPr>
+    </w:lvl>
+    <w:lvl w:ilvl="3">
+      <w:start w:val="1"/>
+      <w:numFmt w:val="lowerLetter"/>
+      <w:lvlText w:val="%4)"/>
+      <w:lvlJc w:val="left"/>
+      <w:pPr>
+        <w:ind w:left="2880" w:hanging="360"/>
+      </w:pPr>
+      <w:rPr>
+        <w:u w:val="none"/>
+      </w:rPr>
+    </w:lvl>
+    <w:lvl w:ilvl="4">
+      <w:start w:val="1"/>
+      <w:numFmt w:val="decimal"/>
+      <w:lvlText w:val="(%5)"/>
+      <w:lvlJc w:val="left"/>
+      <w:pPr>
+        <w:ind w:left="3600" w:hanging="360"/>
+      </w:pPr>
+      <w:rPr>
+        <w:u w:val="none"/>
+      </w:rPr>
+    </w:lvl>
+    <w:lvl w:ilvl="5">
+      <w:start w:val="1"/>
+      <w:numFmt w:val="lowerLetter"/>
+      <w:lvlText w:val="(%6)"/>
+      <w:lvlJc w:val="left"/>
+      <w:pPr>
+        <w:ind w:left="4320" w:hanging="360"/>
+      </w:pPr>
+      <w:rPr>
+        <w:u w:val="none"/>
+      </w:rPr>
+    </w:lvl>
+    <w:lvl w:ilvl="6">
+      <w:start w:val="1"/>
+      <w:numFmt w:val="lowerRoman"/>
+      <w:lvlText w:val="(%7)"/>
+      <w:lvlJc w:val="right"/>
+      <w:pPr>
+        <w:ind w:left="5040" w:hanging="360"/>
+      </w:pPr>
+      <w:rPr>
+        <w:u w:val="none"/>
+      </w:rPr>
+    </w:lvl>
+    <w:lvl w:ilvl="7">
+      <w:start w:val="1"/>
+      <w:numFmt w:val="lowerLetter"/>
+      <w:lvlText w:val="(%8)"/>
+      <w:lvlJc w:val="left"/>
+      <w:pPr>
+        <w:ind w:left="5760" w:hanging="360"/>
+      </w:pPr>
+      <w:rPr>
+        <w:u w:val="none"/>
+      </w:rPr>
+    </w:lvl>
+    <w:lvl w:ilvl="8">
+      <w:start w:val="1"/>
+      <w:numFmt w:val="lowerRoman"/>
+      <w:lvlText w:val="(%9)"/>
+      <w:lvlJc w:val="right"/>
+      <w:pPr>
+        <w:ind w:left="6480" w:hanging="360"/>
+      </w:pPr>
+      <w:rPr>
+        <w:u w:val="none"/>
+      </w:rPr>
+    </w:lvl>
+  </w:abstractNum>
+  <w:num w:numId="1">
+    <w:abstractNumId w:val="1"/>
+  </w:num>
+  <w:num w:numId="2">
+    <w:abstractNumId w:val="2"/>
+  </w:num>
+</w:numbering>
 </file>
 
 <file path=word/styles.xml><?xml version="1.0" encoding="utf-8"?>

</xml_diff>